<commit_message>
✨ Resume 2022.12.01 (Improved)
</commit_message>
<xml_diff>
--- a/static/cv/Peter_Boling_Resume_2022.12.01.docx
+++ b/static/cv/Peter_Boling_Resume_2022.12.01.docx
@@ -323,19 +323,19 @@
           <w:color w:val="222222"/>
           <w:rtl w:val="0"/>
         </w:rPr>
-        <w:t xml:space="preserve">Architect-level engineer with team lead and management experience in deep backend systems</w:t>
-      </w:r>
-      <w:r>
-        <w:rPr>
-          <w:rtl w:val="0"/>
-        </w:rPr>
-        <w:t xml:space="preserve"> with</w:t>
-      </w:r>
-      <w:r>
-        <w:rPr>
-          <w:rtl w:val="0"/>
-        </w:rPr>
-        <w:t xml:space="preserve"> 25 years of experience.</w:t>
+        <w:t xml:space="preserve">Architect-level engineer with team lead and hands-on management experience in deep backend systems</w:t>
+      </w:r>
+      <w:r>
+        <w:rPr>
+          <w:rtl w:val="0"/>
+        </w:rPr>
+        <w:t xml:space="preserve"> for</w:t>
+      </w:r>
+      <w:r>
+        <w:rPr>
+          <w:rtl w:val="0"/>
+        </w:rPr>
+        <w:t xml:space="preserve"> 25 years.</w:t>
       </w:r>
       <w:r>
         <w:rPr>
@@ -385,7 +385,23 @@
           <w:color w:val="222222"/>
           <w:rtl w:val="0"/>
         </w:rPr>
-        <w:t xml:space="preserve">Tidelift Maintainer since April 2022.</w:t>
+        <w:t xml:space="preserve">Tidelift </w:t>
+      </w:r>
+      <w:hyperlink r:id="rId20">
+        <w:r>
+          <w:rPr>
+            <w:color w:val="1155cc"/>
+            <w:rtl w:val="0"/>
+          </w:rPr>
+          <w:t xml:space="preserve">Maintainer</w:t>
+        </w:r>
+      </w:hyperlink>
+      <w:r>
+        <w:rPr>
+          <w:color w:val="222222"/>
+          <w:rtl w:val="0"/>
+        </w:rPr>
+        <w:t xml:space="preserve"> since April 2022.</w:t>
       </w:r>
       <w:r>
         <w:rPr>
@@ -399,7 +415,7 @@
         </w:rPr>
         <w:t xml:space="preserve">ecognized by GitHub in July 2022 as author/maintainer of critical FLOSS tools (</w:t>
       </w:r>
-      <w:hyperlink r:id="rId20">
+      <w:hyperlink r:id="rId21">
         <w:r>
           <w:rPr>
             <w:color w:val="1155cc"/>
@@ -442,7 +458,7 @@
         </w:rPr>
         <w:t xml:space="preserve">  |  </w:t>
       </w:r>
-      <w:hyperlink r:id="rId21">
+      <w:hyperlink r:id="rId22">
         <w:r>
           <w:rPr>
             <w:b w:val="0"/>
@@ -466,7 +482,7 @@
           <w:color w:val="000000"/>
           <w:rtl w:val="0"/>
         </w:rPr>
-        <w:t xml:space="preserve">Feb20</w:t>
+        <w:t xml:space="preserve">Feb’20</w:t>
       </w:r>
       <w:r>
         <w:rPr>
@@ -501,7 +517,7 @@
         </w:rPr>
         <w:t xml:space="preserve">Stack: Rails 5.2,Ruby 2.5…2.7,RSpec,psql,S3,</w:t>
       </w:r>
-      <w:hyperlink r:id="rId22">
+      <w:hyperlink r:id="rId23">
         <w:r>
           <w:rPr>
             <w:color w:val="999999"/>
@@ -517,7 +533,7 @@
         </w:rPr>
         <w:t xml:space="preserve">,Sk,k8,Hasura,GraphQL,CQRS+ES,Svelte,</w:t>
       </w:r>
-      <w:hyperlink r:id="rId23">
+      <w:hyperlink r:id="rId24">
         <w:r>
           <w:rPr>
             <w:color w:val="999999"/>
@@ -533,7 +549,7 @@
         </w:rPr>
         <w:t xml:space="preserve">,</w:t>
       </w:r>
-      <w:hyperlink r:id="rId24">
+      <w:hyperlink r:id="rId25">
         <w:r>
           <w:rPr>
             <w:color w:val="999999"/>
@@ -649,7 +665,7 @@
         </w:rPr>
         <w:t xml:space="preserve">rote </w:t>
       </w:r>
-      <w:hyperlink r:id="rId25">
+      <w:hyperlink r:id="rId26">
         <w:r>
           <w:rPr>
             <w:color w:val="1155cc"/>
@@ -718,7 +734,7 @@
         </w:rPr>
         <w:t xml:space="preserve">  |  </w:t>
       </w:r>
-      <w:hyperlink r:id="rId26">
+      <w:hyperlink r:id="rId27">
         <w:r>
           <w:rPr>
             <w:b w:val="0"/>
@@ -742,7 +758,7 @@
           <w:color w:val="000000"/>
           <w:rtl w:val="0"/>
         </w:rPr>
-        <w:t xml:space="preserve">Nov18</w:t>
+        <w:t xml:space="preserve">Nov’18</w:t>
       </w:r>
       <w:r>
         <w:rPr>
@@ -764,7 +780,7 @@
           <w:b w:val="0"/>
           <w:rtl w:val="0"/>
         </w:rPr>
-        <w:t xml:space="preserve">| Apr20</w:t>
+        <w:t xml:space="preserve">| Apr’20</w:t>
       </w:r>
       <w:r>
         <w:rPr>
@@ -789,7 +805,7 @@
         </w:rPr>
         <w:t xml:space="preserve">Stack: Rails 5.2,Ruby 2.5…2.6,RSpec,psql,SQS,Protobuf,S3,</w:t>
       </w:r>
-      <w:hyperlink r:id="rId27">
+      <w:hyperlink r:id="rId28">
         <w:r>
           <w:rPr>
             <w:color w:val="999999"/>
@@ -805,7 +821,7 @@
         </w:rPr>
         <w:t xml:space="preserve">,Sk,Aptible,</w:t>
       </w:r>
-      <w:hyperlink r:id="rId28">
+      <w:hyperlink r:id="rId29">
         <w:r>
           <w:rPr>
             <w:color w:val="999999"/>
@@ -914,7 +930,7 @@
         </w:rPr>
         <w:t xml:space="preserve">Acquired by </w:t>
       </w:r>
-      <w:hyperlink r:id="rId29">
+      <w:hyperlink r:id="rId30">
         <w:r>
           <w:rPr>
             <w:color w:val="1155cc"/>
@@ -926,7 +942,7 @@
           <w:t xml:space="preserve">Commure</w:t>
         </w:r>
       </w:hyperlink>
-      <w:hyperlink r:id="rId30">
+      <w:hyperlink r:id="rId31">
         <w:r>
           <w:rPr>
             <w:color w:val="1155cc"/>
@@ -998,7 +1014,7 @@
         </w:rPr>
         <w:t xml:space="preserve">  |  </w:t>
       </w:r>
-      <w:hyperlink r:id="rId31">
+      <w:hyperlink r:id="rId32">
         <w:r>
           <w:rPr>
             <w:b w:val="0"/>
@@ -1022,7 +1038,7 @@
           <w:color w:val="000000"/>
           <w:rtl w:val="0"/>
         </w:rPr>
-        <w:t xml:space="preserve">Sep17</w:t>
+        <w:t xml:space="preserve">Sep’17</w:t>
       </w:r>
       <w:r>
         <w:rPr>
@@ -1044,7 +1060,7 @@
           <w:b w:val="0"/>
           <w:rtl w:val="0"/>
         </w:rPr>
-        <w:t xml:space="preserve">|  May18</w:t>
+        <w:t xml:space="preserve">|  May’18</w:t>
       </w:r>
       <w:r>
         <w:rPr>
@@ -1172,7 +1188,7 @@
         </w:rPr>
         <w:t xml:space="preserve">  |  </w:t>
       </w:r>
-      <w:hyperlink r:id="rId32">
+      <w:hyperlink r:id="rId33">
         <w:r>
           <w:rPr>
             <w:b w:val="0"/>
@@ -1196,7 +1212,7 @@
           <w:color w:val="000000"/>
           <w:rtl w:val="0"/>
         </w:rPr>
-        <w:t xml:space="preserve">May16</w:t>
+        <w:t xml:space="preserve">May’16</w:t>
       </w:r>
       <w:r>
         <w:rPr>
@@ -1226,7 +1242,7 @@
           <w:color w:val="000000"/>
           <w:rtl w:val="0"/>
         </w:rPr>
-        <w:t xml:space="preserve">Nov19</w:t>
+        <w:t xml:space="preserve">Nov’19</w:t>
       </w:r>
     </w:p>
     <w:p>
@@ -1244,7 +1260,7 @@
         </w:rPr>
         <w:t xml:space="preserve">Stack: Rails 4.2…5.2,Ruby 2.0…2.6,React v16,Redux,RSpec,psql,S3,</w:t>
       </w:r>
-      <w:hyperlink r:id="rId33">
+      <w:hyperlink r:id="rId34">
         <w:r>
           <w:rPr>
             <w:color w:val="999999"/>
@@ -1260,7 +1276,7 @@
         </w:rPr>
         <w:t xml:space="preserve">,Sk,</w:t>
       </w:r>
-      <w:hyperlink r:id="rId34">
+      <w:hyperlink r:id="rId35">
         <w:r>
           <w:rPr>
             <w:color w:val="999999"/>
@@ -1276,29 +1292,13 @@
         </w:rPr>
         <w:t xml:space="preserve">,Cypress,Contentful,DynamoDB,S3 &amp; </w:t>
       </w:r>
-      <w:hyperlink r:id="rId35">
+      <w:hyperlink r:id="rId36">
         <w:r>
           <w:rPr>
             <w:color w:val="999999"/>
             <w:rtl w:val="0"/>
           </w:rPr>
           <w:t xml:space="preserve">CW</w:t>
-        </w:r>
-      </w:hyperlink>
-      <w:r>
-        <w:rPr>
-          <w:color w:val="999999"/>
-          <w:rtl w:val="0"/>
-        </w:rPr>
-        <w:t xml:space="preserve">,</w:t>
-      </w:r>
-      <w:hyperlink r:id="rId36">
-        <w:r>
-          <w:rPr>
-            <w:color w:val="999999"/>
-            <w:rtl w:val="0"/>
-          </w:rPr>
-          <w:t xml:space="preserve">ES</w:t>
         </w:r>
       </w:hyperlink>
       <w:r>
@@ -1451,15 +1451,41 @@
           <w:szCs w:val="20"/>
           <w:rtl w:val="0"/>
         </w:rPr>
-        <w:t xml:space="preserve">, Marketing and Sales Intelligence</w:t>
-      </w:r>
-      <w:r>
-        <w:rPr>
-          <w:sz w:val="20"/>
-          <w:szCs w:val="20"/>
-          <w:rtl w:val="0"/>
-        </w:rPr>
-        <w:t xml:space="preserve">; Built systems to track changes to </w:t>
+        <w:t xml:space="preserve">, </w:t>
+      </w:r>
+      <w:r>
+        <w:rPr>
+          <w:color w:val="3c4858"/>
+          <w:sz w:val="20"/>
+          <w:szCs w:val="20"/>
+          <w:shd w:fill="f9fafc" w:val="clear"/>
+          <w:rtl w:val="0"/>
+        </w:rPr>
+        <w:t xml:space="preserve">authoritative product adoption, usage, and spend Data on 7 million companies with </w:t>
+      </w:r>
+      <w:r>
+        <w:rPr>
+          <w:sz w:val="20"/>
+          <w:szCs w:val="20"/>
+          <w:rtl w:val="0"/>
+        </w:rPr>
+        <w:t xml:space="preserve">m</w:t>
+      </w:r>
+      <w:r>
+        <w:rPr>
+          <w:sz w:val="20"/>
+          <w:szCs w:val="20"/>
+          <w:rtl w:val="0"/>
+        </w:rPr>
+        <w:t xml:space="preserve">arketing and sales intelligence.</w:t>
+      </w:r>
+      <w:r>
+        <w:rPr>
+          <w:sz w:val="20"/>
+          <w:szCs w:val="20"/>
+          <w:rtl w:val="0"/>
+        </w:rPr>
+        <w:t xml:space="preserve"> Built systems to track changes to </w:t>
       </w:r>
       <w:r>
         <w:rPr>
@@ -1476,7 +1502,7 @@
           <w:szCs w:val="20"/>
           <w:rtl w:val="0"/>
         </w:rPr>
-        <w:t xml:space="preserve"> (writ large). Automated alerting, benchmarking; Reports for F100 enterprise customers. Wrote </w:t>
+        <w:t xml:space="preserve"> (writ large). Automated alerting, and benchmarking. Cloud intel reports for F100 enterprise customers. Wrote </w:t>
       </w:r>
       <w:hyperlink r:id="rId43">
         <w:r>
@@ -1532,7 +1558,7 @@
             <w:szCs w:val="20"/>
             <w:rtl w:val="0"/>
           </w:rPr>
-          <w:t xml:space="preserve">Gainbridge</w:t>
+          <w:t xml:space="preserve">Group1001</w:t>
         </w:r>
       </w:hyperlink>
       <w:r>
@@ -1542,6 +1568,16 @@
           <w:rtl w:val="0"/>
         </w:rPr>
         <w:t xml:space="preserve">, </w:t>
+      </w:r>
+      <w:r>
+        <w:rPr>
+          <w:color w:val="3c4858"/>
+          <w:sz w:val="20"/>
+          <w:szCs w:val="20"/>
+          <w:shd w:fill="f9fafc" w:val="clear"/>
+          <w:rtl w:val="0"/>
+        </w:rPr>
+        <w:t xml:space="preserve">family of insurance companies offering accumulation and protection solutions; </w:t>
       </w:r>
       <w:hyperlink r:id="rId46">
         <w:r>
@@ -1551,7 +1587,7 @@
             <w:szCs w:val="20"/>
             <w:rtl w:val="0"/>
           </w:rPr>
-          <w:t xml:space="preserve">Delaware Life</w:t>
+          <w:t xml:space="preserve">Gainbridge</w:t>
         </w:r>
       </w:hyperlink>
       <w:r>
@@ -1570,16 +1606,24 @@
             <w:szCs w:val="20"/>
             <w:rtl w:val="0"/>
           </w:rPr>
-          <w:t xml:space="preserve">Group1001</w:t>
-        </w:r>
-      </w:hyperlink>
-      <w:r>
-        <w:rPr>
-          <w:sz w:val="20"/>
-          <w:szCs w:val="20"/>
-          <w:rtl w:val="0"/>
-        </w:rPr>
-        <w:t xml:space="preserve">, Relay Rewards. Sole dev on Relay Rewards &amp; Group1001 (Rails); Analytics SME on Gainbridge (React v16)</w:t>
+          <w:t xml:space="preserve">Delaware Life</w:t>
+        </w:r>
+      </w:hyperlink>
+      <w:r>
+        <w:rPr>
+          <w:sz w:val="20"/>
+          <w:szCs w:val="20"/>
+          <w:rtl w:val="0"/>
+        </w:rPr>
+        <w:t xml:space="preserve">, Relay Rewards</w:t>
+      </w:r>
+      <w:r>
+        <w:rPr>
+          <w:sz w:val="20"/>
+          <w:szCs w:val="20"/>
+          <w:rtl w:val="0"/>
+        </w:rPr>
+        <w:t xml:space="preserve">. Sole dev on Relay Rewards &amp; Group1001 (Rails); Analytics SME on Gainbridge (React v16)</w:t>
       </w:r>
     </w:p>
     <w:p>
@@ -1655,14 +1699,14 @@
           <w:color w:val="000000"/>
           <w:rtl w:val="0"/>
         </w:rPr>
-        <w:t xml:space="preserve">Jan16</w:t>
-      </w:r>
-      <w:r>
-        <w:rPr>
-          <w:b w:val="0"/>
-          <w:rtl w:val="0"/>
-        </w:rPr>
-        <w:t xml:space="preserve">  |  1.1y  |  Feb17</w:t>
+        <w:t xml:space="preserve">Jan’16</w:t>
+      </w:r>
+      <w:r>
+        <w:rPr>
+          <w:b w:val="0"/>
+          <w:rtl w:val="0"/>
+        </w:rPr>
+        <w:t xml:space="preserve">  |  1.1y  |  Feb’17</w:t>
       </w:r>
     </w:p>
     <w:p>
@@ -1770,7 +1814,7 @@
           <w:shd w:fill="auto" w:val="clear"/>
           <w:rtl w:val="0"/>
         </w:rPr>
-        <w:t xml:space="preserve">L</w:t>
+        <w:t xml:space="preserve">Professional</w:t>
       </w:r>
       <w:r>
         <w:rPr>
@@ -1779,7 +1823,7 @@
           <w:shd w:fill="auto" w:val="clear"/>
           <w:rtl w:val="0"/>
         </w:rPr>
-        <w:t xml:space="preserve">eading invoicing platform for freelancers and small businesses. </w:t>
+        <w:t xml:space="preserve"> invoicing platform for freelancers and small businesses. </w:t>
       </w:r>
       <w:r>
         <w:rPr>
@@ -1911,7 +1955,7 @@
           <w:color w:val="000000"/>
           <w:rtl w:val="0"/>
         </w:rPr>
-        <w:t xml:space="preserve">Apr14</w:t>
+        <w:t xml:space="preserve">Apr’14</w:t>
       </w:r>
       <w:r>
         <w:rPr>
@@ -1941,7 +1985,7 @@
           <w:color w:val="000000"/>
           <w:rtl w:val="0"/>
         </w:rPr>
-        <w:t xml:space="preserve">Apr16</w:t>
+        <w:t xml:space="preserve">Apr’16</w:t>
       </w:r>
     </w:p>
     <w:p>
@@ -2104,7 +2148,7 @@
           <w:szCs w:val="20"/>
           <w:rtl w:val="0"/>
         </w:rPr>
-        <w:t xml:space="preserve">12-state CRM w/ </w:t>
+        <w:t xml:space="preserve">12-state CRM w/ commissioned </w:t>
       </w:r>
       <w:r>
         <w:rPr>
@@ -2131,7 +2175,7 @@
           <w:szCs w:val="20"/>
           <w:rtl w:val="0"/>
         </w:rPr>
-        <w:t xml:space="preserve"> - real-time, bi-directional, SalesForce integration.</w:t>
+        <w:t xml:space="preserve"> - real-time, bi-directional, SalesForce integration. Thor automation.</w:t>
       </w:r>
       <w:r>
         <w:rPr>
@@ -2221,7 +2265,7 @@
           <w:color w:val="000000"/>
           <w:rtl w:val="0"/>
         </w:rPr>
-        <w:t xml:space="preserve">Nov12</w:t>
+        <w:t xml:space="preserve">Nov’12</w:t>
       </w:r>
       <w:r>
         <w:rPr>
@@ -2236,7 +2280,7 @@
           <w:color w:val="000000"/>
           <w:rtl w:val="0"/>
         </w:rPr>
-        <w:t xml:space="preserve">1.1y  |  Nov13</w:t>
+        <w:t xml:space="preserve">1.1y  |  Nov’13</w:t>
       </w:r>
     </w:p>
     <w:p>
@@ -2485,7 +2529,7 @@
           <w:color w:val="000000"/>
           <w:rtl w:val="0"/>
         </w:rPr>
-        <w:t xml:space="preserve">Aug10</w:t>
+        <w:t xml:space="preserve">Aug’10</w:t>
       </w:r>
       <w:r>
         <w:rPr>
@@ -2500,7 +2544,7 @@
           <w:color w:val="000000"/>
           <w:rtl w:val="0"/>
         </w:rPr>
-        <w:t xml:space="preserve">2.3y  |  Nov12</w:t>
+        <w:t xml:space="preserve">2.3y  |  Nov’12</w:t>
       </w:r>
     </w:p>
     <w:p>
@@ -2810,7 +2854,7 @@
           <w:color w:val="000000"/>
           <w:rtl w:val="0"/>
         </w:rPr>
-        <w:t xml:space="preserve">Jun07</w:t>
+        <w:t xml:space="preserve">Jun’07</w:t>
       </w:r>
       <w:r>
         <w:rPr>
@@ -2825,7 +2869,7 @@
           <w:color w:val="000000"/>
           <w:rtl w:val="0"/>
         </w:rPr>
-        <w:t xml:space="preserve">4.6y  | Dec11</w:t>
+        <w:t xml:space="preserve">4.6y  | Dec’11</w:t>
       </w:r>
     </w:p>
     <w:p>
@@ -3096,7 +3140,7 @@
           <w:color w:val="000000"/>
           <w:rtl w:val="0"/>
         </w:rPr>
-        <w:t xml:space="preserve">Mar07</w:t>
+        <w:t xml:space="preserve">Mar’07</w:t>
       </w:r>
       <w:r>
         <w:rPr>
@@ -3111,7 +3155,7 @@
           <w:color w:val="000000"/>
           <w:rtl w:val="0"/>
         </w:rPr>
-        <w:t xml:space="preserve">7.8y  |  Nov14</w:t>
+        <w:t xml:space="preserve">7.8y  |  Nov’14</w:t>
       </w:r>
     </w:p>
     <w:p>
@@ -3455,15 +3499,15 @@
           <w:szCs w:val="20"/>
           <w:rtl w:val="0"/>
         </w:rPr>
-        <w:t xml:space="preserve"> (Harper-Collins)</w:t>
-      </w:r>
-      <w:r>
-        <w:rPr>
-          <w:sz w:val="20"/>
-          <w:szCs w:val="20"/>
-          <w:rtl w:val="0"/>
-        </w:rPr>
-        <w:t xml:space="preserve">, then a US top 10 website, to Rails</w:t>
+        <w:t xml:space="preserve"> (Harper-Collins publishing), a</w:t>
+      </w:r>
+      <w:r>
+        <w:rPr>
+          <w:sz w:val="20"/>
+          <w:szCs w:val="20"/>
+          <w:rtl w:val="0"/>
+        </w:rPr>
+        <w:t xml:space="preserve"> US top 10 website, to Rails</w:t>
       </w:r>
     </w:p>
     <w:p>
@@ -3503,7 +3547,15 @@
           <w:szCs w:val="20"/>
           <w:rtl w:val="0"/>
         </w:rPr>
-        <w:t xml:space="preserve"> (early B2B2C DoorDash); Promoted to Team Lead. Reporting &amp; CX masquerade tool. 3-way AWS FPS payments; maintaining </w:t>
+        <w:t xml:space="preserve">; </w:t>
+      </w:r>
+      <w:r>
+        <w:rPr>
+          <w:sz w:val="20"/>
+          <w:szCs w:val="20"/>
+          <w:rtl w:val="0"/>
+        </w:rPr>
+        <w:t xml:space="preserve">early B2B2C DoorDash; Promoted to Team Lead. Reporting &amp; CX masquerade tool. 3-way AWS FPS payments; maintaining </w:t>
       </w:r>
       <w:hyperlink r:id="rId73">
         <w:r>
@@ -3572,6 +3624,24 @@
           <w:t xml:space="preserve">Church Pension Group</w:t>
         </w:r>
       </w:hyperlink>
+      <w:r>
+        <w:rPr>
+          <w:sz w:val="20"/>
+          <w:szCs w:val="20"/>
+          <w:rtl w:val="0"/>
+        </w:rPr>
+        <w:t xml:space="preserve">; </w:t>
+      </w:r>
+      <w:r>
+        <w:rPr>
+          <w:color w:val="3c4858"/>
+          <w:sz w:val="20"/>
+          <w:szCs w:val="20"/>
+          <w:shd w:fill="f9fafc" w:val="clear"/>
+          <w:rtl w:val="0"/>
+        </w:rPr>
+        <w:t xml:space="preserve">Provided resources and services to sustain the operations of the Episcopal Church worldwide</w:t>
+      </w:r>
       <w:r>
         <w:rPr>
           <w:sz w:val="20"/>
@@ -4007,7 +4077,7 @@
           <w:color w:val="000000"/>
           <w:rtl w:val="0"/>
         </w:rPr>
-        <w:t xml:space="preserve">Dec04</w:t>
+        <w:t xml:space="preserve">Dec’04</w:t>
       </w:r>
       <w:r>
         <w:rPr>
@@ -4022,7 +4092,7 @@
           <w:color w:val="000000"/>
           <w:rtl w:val="0"/>
         </w:rPr>
-        <w:t xml:space="preserve">1.4y  |  Apr06</w:t>
+        <w:t xml:space="preserve">1.4y  |  Apr’06</w:t>
       </w:r>
     </w:p>
     <w:p>
@@ -4185,7 +4255,7 @@
           <w:szCs w:val="20"/>
           <w:rtl w:val="0"/>
         </w:rPr>
-        <w:t xml:space="preserve"> Maintainer since Apr22, </w:t>
+        <w:t xml:space="preserve"> Maintainer since Apr’22, </w:t>
       </w:r>
       <w:hyperlink r:id="rId83">
         <w:r>
@@ -4231,7 +4301,7 @@
           <w:szCs w:val="20"/>
           <w:rtl w:val="0"/>
         </w:rPr>
-        <w:t xml:space="preserve"> 67+ libraries; top DL as of Oct22:</w:t>
+        <w:t xml:space="preserve"> 67+ libraries; top DL as of Oct’22:</w:t>
       </w:r>
     </w:p>
     <w:p>

</xml_diff>

<commit_message>
🎨 Improved resume formatting
</commit_message>
<xml_diff>
--- a/static/cv/Peter_Boling_Resume_2022.12.01.docx
+++ b/static/cv/Peter_Boling_Resume_2022.12.01.docx
@@ -1410,10 +1410,20 @@
           <w:szCs w:val="20"/>
           <w:rtl w:val="0"/>
         </w:rPr>
-        <w:t xml:space="preserve">Full or part-time building solutions across many industries.</w:t>
-      </w:r>
-      <w:r>
-        <w:rPr>
+        <w:t xml:space="preserve">Full or</w:t>
+      </w:r>
+      <w:r>
+        <w:rPr>
+          <w:sz w:val="20"/>
+          <w:szCs w:val="20"/>
+          <w:shd w:fill="auto" w:val="clear"/>
+          <w:rtl w:val="0"/>
+        </w:rPr>
+        <w:t xml:space="preserve"> part-time building solutions across many industries.</w:t>
+      </w:r>
+      <w:r>
+        <w:rPr>
+          <w:shd w:fill="auto" w:val="clear"/>
           <w:rtl w:val="0"/>
         </w:rPr>
         <w:t xml:space="preserve"> </w:t>
@@ -1422,6 +1432,7 @@
         <w:rPr>
           <w:sz w:val="20"/>
           <w:szCs w:val="20"/>
+          <w:shd w:fill="auto" w:val="clear"/>
           <w:rtl w:val="0"/>
         </w:rPr>
         <w:t xml:space="preserve">2016-18 </w:t>
@@ -1430,11 +1441,86 @@
         <w:rPr>
           <w:sz w:val="20"/>
           <w:szCs w:val="20"/>
+          <w:shd w:fill="auto" w:val="clear"/>
           <w:rtl w:val="0"/>
         </w:rPr>
         <w:t xml:space="preserve">Contract w/ </w:t>
       </w:r>
       <w:hyperlink r:id="rId42">
+        <w:r>
+          <w:rPr>
+            <w:sz w:val="20"/>
+            <w:szCs w:val="20"/>
+            <w:shd w:fill="auto" w:val="clear"/>
+            <w:rtl w:val="0"/>
+          </w:rPr>
+          <w:t xml:space="preserve">Intricately</w:t>
+        </w:r>
+      </w:hyperlink>
+      <w:r>
+        <w:rPr>
+          <w:sz w:val="20"/>
+          <w:szCs w:val="20"/>
+          <w:shd w:fill="auto" w:val="clear"/>
+          <w:rtl w:val="0"/>
+        </w:rPr>
+        <w:t xml:space="preserve">, </w:t>
+      </w:r>
+      <w:r>
+        <w:rPr>
+          <w:sz w:val="20"/>
+          <w:szCs w:val="20"/>
+          <w:shd w:fill="auto" w:val="clear"/>
+          <w:rtl w:val="0"/>
+        </w:rPr>
+        <w:t xml:space="preserve">authoritative product adoption, usage, and spend Data on 7 million companies with m</w:t>
+      </w:r>
+      <w:r>
+        <w:rPr>
+          <w:sz w:val="20"/>
+          <w:szCs w:val="20"/>
+          <w:shd w:fill="auto" w:val="clear"/>
+          <w:rtl w:val="0"/>
+        </w:rPr>
+        <w:t xml:space="preserve">arketing and sales intelligence.</w:t>
+      </w:r>
+      <w:r>
+        <w:rPr>
+          <w:sz w:val="20"/>
+          <w:szCs w:val="20"/>
+          <w:shd w:fill="auto" w:val="clear"/>
+          <w:rtl w:val="0"/>
+        </w:rPr>
+        <w:t xml:space="preserve"> Built systems to track changes to </w:t>
+      </w:r>
+      <w:r>
+        <w:rPr>
+          <w:i w:val="1"/>
+          <w:sz w:val="20"/>
+          <w:szCs w:val="20"/>
+          <w:shd w:fill="auto" w:val="clear"/>
+          <w:rtl w:val="0"/>
+        </w:rPr>
+        <w:t xml:space="preserve">the internet</w:t>
+      </w:r>
+      <w:r>
+        <w:rPr>
+          <w:sz w:val="20"/>
+          <w:szCs w:val="20"/>
+          <w:shd w:fill="auto" w:val="clear"/>
+          <w:rtl w:val="0"/>
+        </w:rPr>
+        <w:t xml:space="preserve"> (writ large). Automated alerting, and benchmarking. Cloud intel r</w:t>
+      </w:r>
+      <w:r>
+        <w:rPr>
+          <w:sz w:val="20"/>
+          <w:szCs w:val="20"/>
+          <w:rtl w:val="0"/>
+        </w:rPr>
+        <w:t xml:space="preserve">eports for F100 enterprise customers. Wrote </w:t>
+      </w:r>
+      <w:hyperlink r:id="rId43">
         <w:r>
           <w:rPr>
             <w:color w:val="1155cc"/>
@@ -1442,69 +1528,18 @@
             <w:szCs w:val="20"/>
             <w:rtl w:val="0"/>
           </w:rPr>
-          <w:t xml:space="preserve">Intricately</w:t>
-        </w:r>
-      </w:hyperlink>
-      <w:r>
-        <w:rPr>
-          <w:sz w:val="20"/>
-          <w:szCs w:val="20"/>
-          <w:rtl w:val="0"/>
-        </w:rPr>
-        <w:t xml:space="preserve">, </w:t>
-      </w:r>
-      <w:r>
-        <w:rPr>
-          <w:color w:val="3c4858"/>
-          <w:sz w:val="20"/>
-          <w:szCs w:val="20"/>
-          <w:shd w:fill="f9fafc" w:val="clear"/>
-          <w:rtl w:val="0"/>
-        </w:rPr>
-        <w:t xml:space="preserve">authoritative product adoption, usage, and spend Data on 7 million companies with </w:t>
-      </w:r>
-      <w:r>
-        <w:rPr>
-          <w:sz w:val="20"/>
-          <w:szCs w:val="20"/>
-          <w:rtl w:val="0"/>
-        </w:rPr>
-        <w:t xml:space="preserve">m</w:t>
-      </w:r>
-      <w:r>
-        <w:rPr>
-          <w:sz w:val="20"/>
-          <w:szCs w:val="20"/>
-          <w:rtl w:val="0"/>
-        </w:rPr>
-        <w:t xml:space="preserve">arketing and sales intelligence.</w:t>
-      </w:r>
-      <w:r>
-        <w:rPr>
-          <w:sz w:val="20"/>
-          <w:szCs w:val="20"/>
-          <w:rtl w:val="0"/>
-        </w:rPr>
-        <w:t xml:space="preserve"> Built systems to track changes to </w:t>
-      </w:r>
-      <w:r>
-        <w:rPr>
-          <w:i w:val="1"/>
-          <w:sz w:val="20"/>
-          <w:szCs w:val="20"/>
-          <w:rtl w:val="0"/>
-        </w:rPr>
-        <w:t xml:space="preserve">the internet</w:t>
-      </w:r>
-      <w:r>
-        <w:rPr>
-          <w:sz w:val="20"/>
-          <w:szCs w:val="20"/>
-          <w:rtl w:val="0"/>
-        </w:rPr>
-        <w:t xml:space="preserve"> (writ large). Automated alerting, and benchmarking. Cloud intel reports for F100 enterprise customers. Wrote </w:t>
-      </w:r>
-      <w:hyperlink r:id="rId43">
+          <w:t xml:space="preserve">debug_logging</w:t>
+        </w:r>
+      </w:hyperlink>
+      <w:r>
+        <w:rPr>
+          <w:sz w:val="20"/>
+          <w:szCs w:val="20"/>
+          <w:rtl w:val="0"/>
+        </w:rPr>
+        <w:t xml:space="preserve">; maintaining </w:t>
+      </w:r>
+      <w:hyperlink r:id="rId44">
         <w:r>
           <w:rPr>
             <w:color w:val="1155cc"/>
@@ -1512,18 +1547,26 @@
             <w:szCs w:val="20"/>
             <w:rtl w:val="0"/>
           </w:rPr>
-          <w:t xml:space="preserve">debug_logging</w:t>
-        </w:r>
-      </w:hyperlink>
-      <w:r>
-        <w:rPr>
-          <w:sz w:val="20"/>
-          <w:szCs w:val="20"/>
-          <w:rtl w:val="0"/>
-        </w:rPr>
-        <w:t xml:space="preserve">; maintaining </w:t>
-      </w:r>
-      <w:hyperlink r:id="rId44">
+          <w:t xml:space="preserve">dynamoid</w:t>
+        </w:r>
+      </w:hyperlink>
+      <w:r>
+        <w:rPr>
+          <w:sz w:val="20"/>
+          <w:szCs w:val="20"/>
+          <w:rtl w:val="0"/>
+        </w:rPr>
+        <w:t xml:space="preserve">. </w:t>
+      </w:r>
+      <w:r>
+        <w:rPr>
+          <w:sz w:val="20"/>
+          <w:szCs w:val="20"/>
+          <w:rtl w:val="0"/>
+        </w:rPr>
+        <w:t xml:space="preserve">2018-19 Contract /w </w:t>
+      </w:r>
+      <w:hyperlink r:id="rId45">
         <w:r>
           <w:rPr>
             <w:color w:val="1155cc"/>
@@ -1531,33 +1574,6 @@
             <w:szCs w:val="20"/>
             <w:rtl w:val="0"/>
           </w:rPr>
-          <w:t xml:space="preserve">dynamoid</w:t>
-        </w:r>
-      </w:hyperlink>
-      <w:r>
-        <w:rPr>
-          <w:sz w:val="20"/>
-          <w:szCs w:val="20"/>
-          <w:rtl w:val="0"/>
-        </w:rPr>
-        <w:t xml:space="preserve">. </w:t>
-      </w:r>
-      <w:r>
-        <w:rPr>
-          <w:sz w:val="20"/>
-          <w:szCs w:val="20"/>
-          <w:rtl w:val="0"/>
-        </w:rPr>
-        <w:t xml:space="preserve">2018-19 Contract /w </w:t>
-      </w:r>
-      <w:hyperlink r:id="rId45">
-        <w:r>
-          <w:rPr>
-            <w:color w:val="1155cc"/>
-            <w:sz w:val="20"/>
-            <w:szCs w:val="20"/>
-            <w:rtl w:val="0"/>
-          </w:rPr>
           <w:t xml:space="preserve">Group1001</w:t>
         </w:r>
       </w:hyperlink>
@@ -1565,19 +1581,29 @@
         <w:rPr>
           <w:sz w:val="20"/>
           <w:szCs w:val="20"/>
+          <w:shd w:fill="auto" w:val="clear"/>
           <w:rtl w:val="0"/>
         </w:rPr>
         <w:t xml:space="preserve">, </w:t>
       </w:r>
       <w:r>
         <w:rPr>
+          <w:sz w:val="20"/>
+          <w:szCs w:val="20"/>
+          <w:shd w:fill="auto" w:val="clear"/>
+          <w:rtl w:val="0"/>
+        </w:rPr>
+        <w:t xml:space="preserve">family of insurance companies offering accumulation and protection solutions;</w:t>
+      </w:r>
+      <w:r>
+        <w:rPr>
           <w:color w:val="3c4858"/>
           <w:sz w:val="20"/>
           <w:szCs w:val="20"/>
           <w:shd w:fill="f9fafc" w:val="clear"/>
           <w:rtl w:val="0"/>
         </w:rPr>
-        <w:t xml:space="preserve">family of insurance companies offering accumulation and protection solutions; </w:t>
+        <w:t xml:space="preserve"> </w:t>
       </w:r>
       <w:hyperlink r:id="rId46">
         <w:r>
@@ -3630,14 +3656,22 @@
           <w:szCs w:val="20"/>
           <w:rtl w:val="0"/>
         </w:rPr>
-        <w:t xml:space="preserve">; </w:t>
-      </w:r>
-      <w:r>
-        <w:rPr>
-          <w:color w:val="3c4858"/>
-          <w:sz w:val="20"/>
-          <w:szCs w:val="20"/>
-          <w:shd w:fill="f9fafc" w:val="clear"/>
+        <w:t xml:space="preserve">;</w:t>
+      </w:r>
+      <w:r>
+        <w:rPr>
+          <w:sz w:val="20"/>
+          <w:szCs w:val="20"/>
+          <w:shd w:fill="auto" w:val="clear"/>
+          <w:rtl w:val="0"/>
+        </w:rPr>
+        <w:t xml:space="preserve"> </w:t>
+      </w:r>
+      <w:r>
+        <w:rPr>
+          <w:sz w:val="20"/>
+          <w:szCs w:val="20"/>
+          <w:shd w:fill="auto" w:val="clear"/>
           <w:rtl w:val="0"/>
         </w:rPr>
         <w:t xml:space="preserve">Provided resources and services to sustain the operations of the Episcopal Church worldwide</w:t>
@@ -3646,9 +3680,18 @@
         <w:rPr>
           <w:sz w:val="20"/>
           <w:szCs w:val="20"/>
-          <w:rtl w:val="0"/>
-        </w:rPr>
-        <w:t xml:space="preserve">. Forensic modernization; Implemented  token auth, daemons, `make` system. 10x perf improvement of internal services, 20 req/s increased to &gt; 200 req/s</w:t>
+          <w:shd w:fill="auto" w:val="clear"/>
+          <w:rtl w:val="0"/>
+        </w:rPr>
+        <w:t xml:space="preserve">. Forensic modernization; Implemented  token auth, daemons, `make` system. 10x perf improvement of internal servi</w:t>
+      </w:r>
+      <w:r>
+        <w:rPr>
+          <w:sz w:val="20"/>
+          <w:szCs w:val="20"/>
+          <w:rtl w:val="0"/>
+        </w:rPr>
+        <w:t xml:space="preserve">ces, 20 req/s increased to &gt; 200 req/s</w:t>
       </w:r>
       <w:r>
         <w:rPr>

</xml_diff>